<commit_message>
Added some rahmet html markdown. Added copy of rahmet-admin css
</commit_message>
<xml_diff>
--- a/templates/templateRahmet.docx
+++ b/templates/templateRahmet.docx
@@ -262,8 +262,10 @@
     </w:p>
     <w:p>
       <w:pPr>
-        <w:spacing w:line="100" w:lineRule="atLeast"/>
-        <w:ind w:left="-15" w:firstLine="723"/>
+        <w:widowControl/>
+        <w:suppressLineNumbers/>
+        <w:spacing w:before="120" w:after="120" w:line="100" w:lineRule="atLeast"/>
+        <w:ind w:left="-15" w:firstLine="0"/>
         <w:jc w:val="both"/>
       </w:pPr>
       <w:r>
@@ -388,7 +390,81 @@
           <w:szCs w:val="16"/>
           <w:shd w:val="clear" w:fill="auto"/>
         </w:rPr>
-        <w:t xml:space="preserve">, с одной стороны, и </w:t>
+        <w:t>,</w:t>
+      </w:r>
+      <w:r>
+        <w:rPr>
+          <w:sz w:val="16"/>
+          <w:szCs w:val="16"/>
+          <w:shd w:val="clear" w:fill="auto"/>
+          <w:lang w:val="ru-RU"/>
+        </w:rPr>
+        <w:t xml:space="preserve"> </w:t>
+      </w:r>
+      <w:bookmarkStart w:id="15" w:name="_GoBack"/>
+      <w:r>
+        <w:rPr>
+          <w:rFonts w:eastAsia="Times New Roman" w:cs="Times New Roman"/>
+          <w:b/>
+          <w:bCs w:val="0"/>
+          <w:iCs/>
+          <w:color w:val="00000A"/>
+          <w:kern w:val="0"/>
+          <w:sz w:val="16"/>
+          <w:szCs w:val="16"/>
+          <w:lang w:val="en-US" w:bidi="ar-SA"/>
+        </w:rPr>
+        <w:t>${orgNumType}</w:t>
+      </w:r>
+      <w:r>
+        <w:rPr>
+          <w:rFonts w:eastAsia="Times New Roman" w:cs="Times New Roman"/>
+          <w:b/>
+          <w:bCs w:val="0"/>
+          <w:iCs/>
+          <w:color w:val="00000A"/>
+          <w:kern w:val="0"/>
+          <w:sz w:val="16"/>
+          <w:szCs w:val="16"/>
+          <w:lang w:bidi="ar-SA"/>
+        </w:rPr>
+        <w:t>:</w:t>
+      </w:r>
+      <w:r>
+        <w:rPr>
+          <w:rFonts w:eastAsia="Times New Roman" w:cs="Times New Roman"/>
+          <w:b/>
+          <w:bCs w:val="0"/>
+          <w:iCs/>
+          <w:color w:val="00000A"/>
+          <w:kern w:val="0"/>
+          <w:sz w:val="16"/>
+          <w:szCs w:val="16"/>
+          <w:lang w:val="en-US" w:bidi="ar-SA"/>
+        </w:rPr>
+        <w:t>${orgNum}</w:t>
+      </w:r>
+      <w:bookmarkEnd w:id="15"/>
+      <w:r>
+        <w:rPr>
+          <w:rFonts w:eastAsia="Times New Roman" w:cs="Times New Roman"/>
+          <w:bCs/>
+          <w:iCs/>
+          <w:color w:val="00000A"/>
+          <w:kern w:val="0"/>
+          <w:sz w:val="16"/>
+          <w:szCs w:val="16"/>
+          <w:lang w:val="ru-RU" w:bidi="ar-SA"/>
+        </w:rPr>
+        <w:t>,</w:t>
+      </w:r>
+      <w:r>
+        <w:rPr>
+          <w:sz w:val="16"/>
+          <w:szCs w:val="16"/>
+          <w:shd w:val="clear" w:fill="auto"/>
+        </w:rPr>
+        <w:t xml:space="preserve"> с одной стороны, и </w:t>
       </w:r>
     </w:p>
     <w:p>
@@ -2968,6 +3044,12 @@
             <w:insideV w:val="single" w:color="00000A" w:sz="4" w:space="0"/>
           </w:tblBorders>
           <w:tblLayout w:type="fixed"/>
+          <w:tblCellMar>
+            <w:top w:w="55" w:type="dxa"/>
+            <w:left w:w="55" w:type="dxa"/>
+            <w:bottom w:w="55" w:type="dxa"/>
+            <w:right w:w="55" w:type="dxa"/>
+          </w:tblCellMar>
         </w:tblPrEx>
         <w:trPr>
           <w:trHeight w:val="5997" w:hRule="atLeast"/>
@@ -6121,22 +6203,7 @@
                 <w:szCs w:val="16"/>
                 <w:lang w:val="en-US" w:eastAsia="ru-RU" w:bidi="ar-SA"/>
               </w:rPr>
-              <w:t>, ${placeAdress</w:t>
-            </w:r>
-            <w:bookmarkStart w:id="15" w:name="_GoBack"/>
-            <w:bookmarkEnd w:id="15"/>
-            <w:r>
-              <w:rPr>
-                <w:rStyle w:val="106"/>
-                <w:rFonts w:cs="Times New Roman"/>
-                <w:i/>
-                <w:iCs/>
-                <w:kern w:val="0"/>
-                <w:sz w:val="16"/>
-                <w:szCs w:val="16"/>
-                <w:lang w:val="en-US" w:eastAsia="ru-RU" w:bidi="ar-SA"/>
-              </w:rPr>
-              <w:t>}</w:t>
+              <w:t>, ${placeAdress}</w:t>
             </w:r>
           </w:p>
           <w:p>
@@ -9259,6 +9326,108 @@
 
 <file path=word/numbering.xml><?xml version="1.0" encoding="utf-8"?>
 <w:numbering xmlns:wpc="http://schemas.microsoft.com/office/word/2010/wordprocessingCanvas" xmlns:mc="http://schemas.openxmlformats.org/markup-compatibility/2006" xmlns:o="urn:schemas-microsoft-com:office:office" xmlns:r="http://schemas.openxmlformats.org/officeDocument/2006/relationships" xmlns:m="http://schemas.openxmlformats.org/officeDocument/2006/math" xmlns:v="urn:schemas-microsoft-com:vml" xmlns:wp14="http://schemas.microsoft.com/office/word/2010/wordprocessingDrawing" xmlns:wp="http://schemas.openxmlformats.org/drawingml/2006/wordprocessingDrawing" xmlns:w10="urn:schemas-microsoft-com:office:word" xmlns:w="http://schemas.openxmlformats.org/wordprocessingml/2006/main" xmlns:w14="http://schemas.microsoft.com/office/word/2010/wordml" xmlns:wpg="http://schemas.microsoft.com/office/word/2010/wordprocessingGroup" xmlns:wpi="http://schemas.microsoft.com/office/word/2010/wordprocessingInk" xmlns:wne="http://schemas.microsoft.com/office/word/2006/wordml" xmlns:wps="http://schemas.microsoft.com/office/word/2010/wordprocessingShape" mc:Ignorable="w14 wp14">
+  <w:abstractNum w:abstractNumId="1537159438">
+    <w:nsid w:val="5B9F310E"/>
+    <w:multiLevelType w:val="multilevel"/>
+    <w:tmpl w:val="5B9F310E"/>
+    <w:lvl w:ilvl="0" w:tentative="1">
+      <w:start w:val="1"/>
+      <w:numFmt w:val="bullet"/>
+      <w:lvlText w:val=""/>
+      <w:lvlJc w:val="left"/>
+      <w:pPr>
+        <w:tabs>
+          <w:tab w:val="left" w:pos="708"/>
+        </w:tabs>
+        <w:ind w:left="720" w:hanging="360"/>
+      </w:pPr>
+      <w:rPr>
+        <w:rFonts w:hint="default" w:ascii="Wingdings" w:hAnsi="Wingdings" w:cs="Wingdings"/>
+        <w:b/>
+        <w:sz w:val="16"/>
+      </w:rPr>
+    </w:lvl>
+    <w:lvl w:ilvl="1" w:tentative="1">
+      <w:start w:val="1"/>
+      <w:numFmt w:val="decimal"/>
+      <w:lvlText w:val="%2"/>
+      <w:lvlJc w:val="left"/>
+      <w:pPr>
+        <w:ind w:left="1080" w:hanging="360"/>
+      </w:pPr>
+      <w:rPr>
+        <w:rFonts w:cs="Courier New"/>
+        <w:sz w:val="20"/>
+      </w:rPr>
+    </w:lvl>
+    <w:lvl w:ilvl="2" w:tentative="1">
+      <w:start w:val="1"/>
+      <w:numFmt w:val="decimal"/>
+      <w:lvlText w:val="%2.%3"/>
+      <w:lvlJc w:val="left"/>
+      <w:pPr>
+        <w:ind w:left="1440" w:hanging="360"/>
+      </w:pPr>
+      <w:rPr>
+        <w:rFonts w:cs="Wingdings"/>
+        <w:sz w:val="20"/>
+      </w:rPr>
+    </w:lvl>
+    <w:lvl w:ilvl="3" w:tentative="1">
+      <w:start w:val="1"/>
+      <w:numFmt w:val="decimal"/>
+      <w:lvlText w:val="%2.%3.%4"/>
+      <w:lvlJc w:val="left"/>
+      <w:pPr>
+        <w:ind w:left="1800" w:hanging="360"/>
+      </w:pPr>
+    </w:lvl>
+    <w:lvl w:ilvl="4" w:tentative="1">
+      <w:start w:val="1"/>
+      <w:numFmt w:val="decimal"/>
+      <w:lvlText w:val="%2.%3.%4.%5"/>
+      <w:lvlJc w:val="left"/>
+      <w:pPr>
+        <w:ind w:left="2160" w:hanging="360"/>
+      </w:pPr>
+    </w:lvl>
+    <w:lvl w:ilvl="5" w:tentative="1">
+      <w:start w:val="1"/>
+      <w:numFmt w:val="decimal"/>
+      <w:lvlText w:val="%2.%3.%4.%5.%6"/>
+      <w:lvlJc w:val="left"/>
+      <w:pPr>
+        <w:ind w:left="2520" w:hanging="360"/>
+      </w:pPr>
+    </w:lvl>
+    <w:lvl w:ilvl="6" w:tentative="1">
+      <w:start w:val="1"/>
+      <w:numFmt w:val="decimal"/>
+      <w:lvlText w:val="%2.%3.%4.%5.%6.%7"/>
+      <w:lvlJc w:val="left"/>
+      <w:pPr>
+        <w:ind w:left="2880" w:hanging="360"/>
+      </w:pPr>
+    </w:lvl>
+    <w:lvl w:ilvl="7" w:tentative="1">
+      <w:start w:val="1"/>
+      <w:numFmt w:val="decimal"/>
+      <w:lvlText w:val="%2.%3.%4.%5.%6.%7.%8"/>
+      <w:lvlJc w:val="left"/>
+      <w:pPr>
+        <w:ind w:left="3240" w:hanging="360"/>
+      </w:pPr>
+    </w:lvl>
+    <w:lvl w:ilvl="8" w:tentative="1">
+      <w:start w:val="1"/>
+      <w:numFmt w:val="decimal"/>
+      <w:lvlText w:val="%2.%3.%4.%5.%6.%7.%8.%9"/>
+      <w:lvlJc w:val="left"/>
+      <w:pPr>
+        <w:ind w:left="3600" w:hanging="360"/>
+      </w:pPr>
+    </w:lvl>
+  </w:abstractNum>
   <w:abstractNum w:abstractNumId="1537159427">
     <w:nsid w:val="5B9F3103"/>
     <w:multiLevelType w:val="multilevel"/>
@@ -9295,108 +9464,6 @@
       <w:pPr>
         <w:ind w:left="1440" w:hanging="360"/>
       </w:pPr>
-    </w:lvl>
-    <w:lvl w:ilvl="3" w:tentative="1">
-      <w:start w:val="1"/>
-      <w:numFmt w:val="decimal"/>
-      <w:lvlText w:val="%2.%3.%4"/>
-      <w:lvlJc w:val="left"/>
-      <w:pPr>
-        <w:ind w:left="1800" w:hanging="360"/>
-      </w:pPr>
-    </w:lvl>
-    <w:lvl w:ilvl="4" w:tentative="1">
-      <w:start w:val="1"/>
-      <w:numFmt w:val="decimal"/>
-      <w:lvlText w:val="%2.%3.%4.%5"/>
-      <w:lvlJc w:val="left"/>
-      <w:pPr>
-        <w:ind w:left="2160" w:hanging="360"/>
-      </w:pPr>
-    </w:lvl>
-    <w:lvl w:ilvl="5" w:tentative="1">
-      <w:start w:val="1"/>
-      <w:numFmt w:val="decimal"/>
-      <w:lvlText w:val="%2.%3.%4.%5.%6"/>
-      <w:lvlJc w:val="left"/>
-      <w:pPr>
-        <w:ind w:left="2520" w:hanging="360"/>
-      </w:pPr>
-    </w:lvl>
-    <w:lvl w:ilvl="6" w:tentative="1">
-      <w:start w:val="1"/>
-      <w:numFmt w:val="decimal"/>
-      <w:lvlText w:val="%2.%3.%4.%5.%6.%7"/>
-      <w:lvlJc w:val="left"/>
-      <w:pPr>
-        <w:ind w:left="2880" w:hanging="360"/>
-      </w:pPr>
-    </w:lvl>
-    <w:lvl w:ilvl="7" w:tentative="1">
-      <w:start w:val="1"/>
-      <w:numFmt w:val="decimal"/>
-      <w:lvlText w:val="%2.%3.%4.%5.%6.%7.%8"/>
-      <w:lvlJc w:val="left"/>
-      <w:pPr>
-        <w:ind w:left="3240" w:hanging="360"/>
-      </w:pPr>
-    </w:lvl>
-    <w:lvl w:ilvl="8" w:tentative="1">
-      <w:start w:val="1"/>
-      <w:numFmt w:val="decimal"/>
-      <w:lvlText w:val="%2.%3.%4.%5.%6.%7.%8.%9"/>
-      <w:lvlJc w:val="left"/>
-      <w:pPr>
-        <w:ind w:left="3600" w:hanging="360"/>
-      </w:pPr>
-    </w:lvl>
-  </w:abstractNum>
-  <w:abstractNum w:abstractNumId="1537159438">
-    <w:nsid w:val="5B9F310E"/>
-    <w:multiLevelType w:val="multilevel"/>
-    <w:tmpl w:val="5B9F310E"/>
-    <w:lvl w:ilvl="0" w:tentative="1">
-      <w:start w:val="1"/>
-      <w:numFmt w:val="bullet"/>
-      <w:lvlText w:val=""/>
-      <w:lvlJc w:val="left"/>
-      <w:pPr>
-        <w:tabs>
-          <w:tab w:val="left" w:pos="708"/>
-        </w:tabs>
-        <w:ind w:left="720" w:hanging="360"/>
-      </w:pPr>
-      <w:rPr>
-        <w:rFonts w:hint="default" w:ascii="Wingdings" w:hAnsi="Wingdings" w:cs="Wingdings"/>
-        <w:b/>
-        <w:sz w:val="16"/>
-      </w:rPr>
-    </w:lvl>
-    <w:lvl w:ilvl="1" w:tentative="1">
-      <w:start w:val="1"/>
-      <w:numFmt w:val="decimal"/>
-      <w:lvlText w:val="%2"/>
-      <w:lvlJc w:val="left"/>
-      <w:pPr>
-        <w:ind w:left="1080" w:hanging="360"/>
-      </w:pPr>
-      <w:rPr>
-        <w:rFonts w:cs="Courier New"/>
-        <w:sz w:val="20"/>
-      </w:rPr>
-    </w:lvl>
-    <w:lvl w:ilvl="2" w:tentative="1">
-      <w:start w:val="1"/>
-      <w:numFmt w:val="decimal"/>
-      <w:lvlText w:val="%2.%3"/>
-      <w:lvlJc w:val="left"/>
-      <w:pPr>
-        <w:ind w:left="1440" w:hanging="360"/>
-      </w:pPr>
-      <w:rPr>
-        <w:rFonts w:cs="Wingdings"/>
-        <w:sz w:val="20"/>
-      </w:rPr>
     </w:lvl>
     <w:lvl w:ilvl="3" w:tentative="1">
       <w:start w:val="1"/>

</xml_diff>

<commit_message>
Added FinCouncel signature. Removed unnessessary css file
</commit_message>
<xml_diff>
--- a/templates/templateRahmet.docx
+++ b/templates/templateRahmet.docx
@@ -401,7 +401,6 @@
         </w:rPr>
         <w:t xml:space="preserve"> </w:t>
       </w:r>
-      <w:bookmarkStart w:id="15" w:name="_GoBack"/>
       <w:r>
         <w:rPr>
           <w:rFonts w:eastAsia="Times New Roman" w:cs="Times New Roman"/>
@@ -444,7 +443,6 @@
         </w:rPr>
         <w:t>${orgNum}</w:t>
       </w:r>
-      <w:bookmarkEnd w:id="15"/>
       <w:r>
         <w:rPr>
           <w:rFonts w:eastAsia="Times New Roman" w:cs="Times New Roman"/>
@@ -3044,12 +3042,6 @@
             <w:insideV w:val="single" w:color="00000A" w:sz="4" w:space="0"/>
           </w:tblBorders>
           <w:tblLayout w:type="fixed"/>
-          <w:tblCellMar>
-            <w:top w:w="55" w:type="dxa"/>
-            <w:left w:w="55" w:type="dxa"/>
-            <w:bottom w:w="55" w:type="dxa"/>
-            <w:right w:w="55" w:type="dxa"/>
-          </w:tblCellMar>
         </w:tblPrEx>
         <w:trPr>
           <w:trHeight w:val="5997" w:hRule="atLeast"/>
@@ -4222,60 +4214,6 @@
         </w:tc>
       </w:tr>
     </w:tbl>
-    <w:p>
-      <w:pPr>
-        <w:spacing w:line="100" w:lineRule="atLeast"/>
-        <w:jc w:val="right"/>
-        <w:rPr>
-          <w:b/>
-          <w:bCs/>
-          <w:color w:val="000000" w:themeColor="text1"/>
-          <w:sz w:val="16"/>
-          <w:szCs w:val="16"/>
-          <w14:textFill>
-            <w14:solidFill>
-              <w14:schemeClr w14:val="tx1"/>
-            </w14:solidFill>
-          </w14:textFill>
-        </w:rPr>
-      </w:pPr>
-    </w:p>
-    <w:p>
-      <w:pPr>
-        <w:spacing w:line="100" w:lineRule="atLeast"/>
-        <w:jc w:val="right"/>
-        <w:rPr>
-          <w:b/>
-          <w:bCs/>
-          <w:color w:val="000000" w:themeColor="text1"/>
-          <w:sz w:val="16"/>
-          <w:szCs w:val="16"/>
-          <w14:textFill>
-            <w14:solidFill>
-              <w14:schemeClr w14:val="tx1"/>
-            </w14:solidFill>
-          </w14:textFill>
-        </w:rPr>
-      </w:pPr>
-    </w:p>
-    <w:p>
-      <w:pPr>
-        <w:spacing w:line="100" w:lineRule="atLeast"/>
-        <w:jc w:val="right"/>
-        <w:rPr>
-          <w:b/>
-          <w:bCs/>
-          <w:color w:val="000000" w:themeColor="text1"/>
-          <w:sz w:val="16"/>
-          <w:szCs w:val="16"/>
-          <w14:textFill>
-            <w14:solidFill>
-              <w14:schemeClr w14:val="tx1"/>
-            </w14:solidFill>
-          </w14:textFill>
-        </w:rPr>
-      </w:pPr>
-    </w:p>
     <w:p>
       <w:pPr>
         <w:spacing w:line="100" w:lineRule="atLeast"/>
@@ -6562,12 +6500,6 @@
             <w:insideV w:val="single" w:color="000001" w:sz="6" w:space="0"/>
           </w:tblBorders>
           <w:tblLayout w:type="fixed"/>
-          <w:tblCellMar>
-            <w:top w:w="55" w:type="dxa"/>
-            <w:left w:w="44" w:type="dxa"/>
-            <w:bottom w:w="55" w:type="dxa"/>
-            <w:right w:w="55" w:type="dxa"/>
-          </w:tblCellMar>
         </w:tblPrEx>
         <w:trPr>
           <w:trHeight w:val="204" w:hRule="atLeast"/>
@@ -9234,6 +9166,13 @@
               <w:jc w:val="left"/>
               <w:textAlignment w:val="auto"/>
               <w:outlineLvl w:val="9"/>
+              <w:rPr>
+                <w:i/>
+                <w:iCs/>
+                <w:sz w:val="16"/>
+                <w:szCs w:val="16"/>
+                <w:lang w:bidi="ar-SA"/>
+              </w:rPr>
             </w:pPr>
             <w:r>
               <w:rPr>
@@ -9244,6 +9183,127 @@
                 <w:lang w:bidi="ar-SA"/>
               </w:rPr>
               <w:t>________________/______________________/</w:t>
+            </w:r>
+          </w:p>
+          <w:p>
+            <w:pPr>
+              <w:keepLines w:val="0"/>
+              <w:pageBreakBefore w:val="0"/>
+              <w:widowControl/>
+              <w:suppressLineNumbers/>
+              <w:kinsoku/>
+              <w:wordWrap/>
+              <w:overflowPunct w:val="0"/>
+              <w:topLinePunct w:val="0"/>
+              <w:autoSpaceDE/>
+              <w:autoSpaceDN/>
+              <w:bidi w:val="0"/>
+              <w:adjustRightInd/>
+              <w:snapToGrid w:val="0"/>
+              <w:spacing w:line="240" w:lineRule="auto"/>
+              <w:ind w:left="-15" w:right="0" w:rightChars="0" w:firstLine="0"/>
+              <w:jc w:val="left"/>
+              <w:textAlignment w:val="auto"/>
+              <w:outlineLvl w:val="9"/>
+              <w:rPr>
+                <w:b/>
+                <w:i/>
+                <w:iCs/>
+                <w:color w:val="000000"/>
+                <w:sz w:val="16"/>
+                <w:szCs w:val="16"/>
+                <w:lang w:val="en-US" w:bidi="ar-SA"/>
+              </w:rPr>
+            </w:pPr>
+            <w:r>
+              <w:rPr>
+                <w:b/>
+                <w:i/>
+                <w:iCs/>
+                <w:color w:val="000000"/>
+                <w:sz w:val="16"/>
+                <w:szCs w:val="16"/>
+                <w:lang w:val="en-US" w:bidi="ar-SA"/>
+              </w:rPr>
+              <w:t>${finConsul}</w:t>
+            </w:r>
+          </w:p>
+          <w:p>
+            <w:pPr>
+              <w:keepLines w:val="0"/>
+              <w:pageBreakBefore w:val="0"/>
+              <w:widowControl/>
+              <w:suppressLineNumbers/>
+              <w:kinsoku/>
+              <w:wordWrap/>
+              <w:overflowPunct w:val="0"/>
+              <w:topLinePunct w:val="0"/>
+              <w:autoSpaceDE/>
+              <w:autoSpaceDN/>
+              <w:bidi w:val="0"/>
+              <w:adjustRightInd/>
+              <w:snapToGrid w:val="0"/>
+              <w:spacing w:line="240" w:lineRule="auto"/>
+              <w:ind w:left="-15" w:right="0" w:rightChars="0" w:firstLine="0"/>
+              <w:jc w:val="left"/>
+              <w:textAlignment w:val="auto"/>
+              <w:outlineLvl w:val="9"/>
+              <w:rPr>
+                <w:b/>
+                <w:bCs w:val="0"/>
+                <w:i/>
+                <w:iCs/>
+                <w:color w:val="000000"/>
+                <w:sz w:val="16"/>
+                <w:szCs w:val="16"/>
+                <w:lang w:val="en-US" w:bidi="ar-SA"/>
+              </w:rPr>
+            </w:pPr>
+            <w:bookmarkStart w:id="15" w:name="_GoBack"/>
+            <w:bookmarkEnd w:id="15"/>
+          </w:p>
+          <w:p>
+            <w:pPr>
+              <w:keepLines w:val="0"/>
+              <w:pageBreakBefore w:val="0"/>
+              <w:widowControl/>
+              <w:suppressLineNumbers/>
+              <w:kinsoku/>
+              <w:wordWrap/>
+              <w:overflowPunct w:val="0"/>
+              <w:topLinePunct w:val="0"/>
+              <w:autoSpaceDE/>
+              <w:autoSpaceDN/>
+              <w:bidi w:val="0"/>
+              <w:adjustRightInd/>
+              <w:snapToGrid w:val="0"/>
+              <w:spacing w:line="240" w:lineRule="auto"/>
+              <w:ind w:left="-15" w:right="0" w:rightChars="0" w:firstLine="0"/>
+              <w:jc w:val="left"/>
+              <w:textAlignment w:val="auto"/>
+              <w:outlineLvl w:val="9"/>
+              <w:rPr>
+                <w:b/>
+                <w:i/>
+                <w:iCs/>
+                <w:color w:val="000000"/>
+                <w:sz w:val="16"/>
+                <w:szCs w:val="16"/>
+                <w:lang w:val="ru-RU" w:bidi="ar-SA"/>
+              </w:rPr>
+            </w:pPr>
+            <w:r>
+              <w:rPr>
+                <w:b/>
+                <w:bCs w:val="0"/>
+                <w:i/>
+                <w:iCs/>
+                <w:color w:val="000000"/>
+                <w:sz w:val="16"/>
+                <w:szCs w:val="16"/>
+                <w:lang w:val="en-US" w:bidi="ar-SA"/>
+              </w:rPr>
+              <w:t>${finSignature}</w:t>
             </w:r>
           </w:p>
         </w:tc>
@@ -9326,108 +9386,6 @@
 
 <file path=word/numbering.xml><?xml version="1.0" encoding="utf-8"?>
 <w:numbering xmlns:wpc="http://schemas.microsoft.com/office/word/2010/wordprocessingCanvas" xmlns:mc="http://schemas.openxmlformats.org/markup-compatibility/2006" xmlns:o="urn:schemas-microsoft-com:office:office" xmlns:r="http://schemas.openxmlformats.org/officeDocument/2006/relationships" xmlns:m="http://schemas.openxmlformats.org/officeDocument/2006/math" xmlns:v="urn:schemas-microsoft-com:vml" xmlns:wp14="http://schemas.microsoft.com/office/word/2010/wordprocessingDrawing" xmlns:wp="http://schemas.openxmlformats.org/drawingml/2006/wordprocessingDrawing" xmlns:w10="urn:schemas-microsoft-com:office:word" xmlns:w="http://schemas.openxmlformats.org/wordprocessingml/2006/main" xmlns:w14="http://schemas.microsoft.com/office/word/2010/wordml" xmlns:wpg="http://schemas.microsoft.com/office/word/2010/wordprocessingGroup" xmlns:wpi="http://schemas.microsoft.com/office/word/2010/wordprocessingInk" xmlns:wne="http://schemas.microsoft.com/office/word/2006/wordml" xmlns:wps="http://schemas.microsoft.com/office/word/2010/wordprocessingShape" mc:Ignorable="w14 wp14">
-  <w:abstractNum w:abstractNumId="1537159438">
-    <w:nsid w:val="5B9F310E"/>
-    <w:multiLevelType w:val="multilevel"/>
-    <w:tmpl w:val="5B9F310E"/>
-    <w:lvl w:ilvl="0" w:tentative="1">
-      <w:start w:val="1"/>
-      <w:numFmt w:val="bullet"/>
-      <w:lvlText w:val=""/>
-      <w:lvlJc w:val="left"/>
-      <w:pPr>
-        <w:tabs>
-          <w:tab w:val="left" w:pos="708"/>
-        </w:tabs>
-        <w:ind w:left="720" w:hanging="360"/>
-      </w:pPr>
-      <w:rPr>
-        <w:rFonts w:hint="default" w:ascii="Wingdings" w:hAnsi="Wingdings" w:cs="Wingdings"/>
-        <w:b/>
-        <w:sz w:val="16"/>
-      </w:rPr>
-    </w:lvl>
-    <w:lvl w:ilvl="1" w:tentative="1">
-      <w:start w:val="1"/>
-      <w:numFmt w:val="decimal"/>
-      <w:lvlText w:val="%2"/>
-      <w:lvlJc w:val="left"/>
-      <w:pPr>
-        <w:ind w:left="1080" w:hanging="360"/>
-      </w:pPr>
-      <w:rPr>
-        <w:rFonts w:cs="Courier New"/>
-        <w:sz w:val="20"/>
-      </w:rPr>
-    </w:lvl>
-    <w:lvl w:ilvl="2" w:tentative="1">
-      <w:start w:val="1"/>
-      <w:numFmt w:val="decimal"/>
-      <w:lvlText w:val="%2.%3"/>
-      <w:lvlJc w:val="left"/>
-      <w:pPr>
-        <w:ind w:left="1440" w:hanging="360"/>
-      </w:pPr>
-      <w:rPr>
-        <w:rFonts w:cs="Wingdings"/>
-        <w:sz w:val="20"/>
-      </w:rPr>
-    </w:lvl>
-    <w:lvl w:ilvl="3" w:tentative="1">
-      <w:start w:val="1"/>
-      <w:numFmt w:val="decimal"/>
-      <w:lvlText w:val="%2.%3.%4"/>
-      <w:lvlJc w:val="left"/>
-      <w:pPr>
-        <w:ind w:left="1800" w:hanging="360"/>
-      </w:pPr>
-    </w:lvl>
-    <w:lvl w:ilvl="4" w:tentative="1">
-      <w:start w:val="1"/>
-      <w:numFmt w:val="decimal"/>
-      <w:lvlText w:val="%2.%3.%4.%5"/>
-      <w:lvlJc w:val="left"/>
-      <w:pPr>
-        <w:ind w:left="2160" w:hanging="360"/>
-      </w:pPr>
-    </w:lvl>
-    <w:lvl w:ilvl="5" w:tentative="1">
-      <w:start w:val="1"/>
-      <w:numFmt w:val="decimal"/>
-      <w:lvlText w:val="%2.%3.%4.%5.%6"/>
-      <w:lvlJc w:val="left"/>
-      <w:pPr>
-        <w:ind w:left="2520" w:hanging="360"/>
-      </w:pPr>
-    </w:lvl>
-    <w:lvl w:ilvl="6" w:tentative="1">
-      <w:start w:val="1"/>
-      <w:numFmt w:val="decimal"/>
-      <w:lvlText w:val="%2.%3.%4.%5.%6.%7"/>
-      <w:lvlJc w:val="left"/>
-      <w:pPr>
-        <w:ind w:left="2880" w:hanging="360"/>
-      </w:pPr>
-    </w:lvl>
-    <w:lvl w:ilvl="7" w:tentative="1">
-      <w:start w:val="1"/>
-      <w:numFmt w:val="decimal"/>
-      <w:lvlText w:val="%2.%3.%4.%5.%6.%7.%8"/>
-      <w:lvlJc w:val="left"/>
-      <w:pPr>
-        <w:ind w:left="3240" w:hanging="360"/>
-      </w:pPr>
-    </w:lvl>
-    <w:lvl w:ilvl="8" w:tentative="1">
-      <w:start w:val="1"/>
-      <w:numFmt w:val="decimal"/>
-      <w:lvlText w:val="%2.%3.%4.%5.%6.%7.%8.%9"/>
-      <w:lvlJc w:val="left"/>
-      <w:pPr>
-        <w:ind w:left="3600" w:hanging="360"/>
-      </w:pPr>
-    </w:lvl>
-  </w:abstractNum>
   <w:abstractNum w:abstractNumId="1537159427">
     <w:nsid w:val="5B9F3103"/>
     <w:multiLevelType w:val="multilevel"/>
@@ -9464,6 +9422,108 @@
       <w:pPr>
         <w:ind w:left="1440" w:hanging="360"/>
       </w:pPr>
+    </w:lvl>
+    <w:lvl w:ilvl="3" w:tentative="1">
+      <w:start w:val="1"/>
+      <w:numFmt w:val="decimal"/>
+      <w:lvlText w:val="%2.%3.%4"/>
+      <w:lvlJc w:val="left"/>
+      <w:pPr>
+        <w:ind w:left="1800" w:hanging="360"/>
+      </w:pPr>
+    </w:lvl>
+    <w:lvl w:ilvl="4" w:tentative="1">
+      <w:start w:val="1"/>
+      <w:numFmt w:val="decimal"/>
+      <w:lvlText w:val="%2.%3.%4.%5"/>
+      <w:lvlJc w:val="left"/>
+      <w:pPr>
+        <w:ind w:left="2160" w:hanging="360"/>
+      </w:pPr>
+    </w:lvl>
+    <w:lvl w:ilvl="5" w:tentative="1">
+      <w:start w:val="1"/>
+      <w:numFmt w:val="decimal"/>
+      <w:lvlText w:val="%2.%3.%4.%5.%6"/>
+      <w:lvlJc w:val="left"/>
+      <w:pPr>
+        <w:ind w:left="2520" w:hanging="360"/>
+      </w:pPr>
+    </w:lvl>
+    <w:lvl w:ilvl="6" w:tentative="1">
+      <w:start w:val="1"/>
+      <w:numFmt w:val="decimal"/>
+      <w:lvlText w:val="%2.%3.%4.%5.%6.%7"/>
+      <w:lvlJc w:val="left"/>
+      <w:pPr>
+        <w:ind w:left="2880" w:hanging="360"/>
+      </w:pPr>
+    </w:lvl>
+    <w:lvl w:ilvl="7" w:tentative="1">
+      <w:start w:val="1"/>
+      <w:numFmt w:val="decimal"/>
+      <w:lvlText w:val="%2.%3.%4.%5.%6.%7.%8"/>
+      <w:lvlJc w:val="left"/>
+      <w:pPr>
+        <w:ind w:left="3240" w:hanging="360"/>
+      </w:pPr>
+    </w:lvl>
+    <w:lvl w:ilvl="8" w:tentative="1">
+      <w:start w:val="1"/>
+      <w:numFmt w:val="decimal"/>
+      <w:lvlText w:val="%2.%3.%4.%5.%6.%7.%8.%9"/>
+      <w:lvlJc w:val="left"/>
+      <w:pPr>
+        <w:ind w:left="3600" w:hanging="360"/>
+      </w:pPr>
+    </w:lvl>
+  </w:abstractNum>
+  <w:abstractNum w:abstractNumId="1537159438">
+    <w:nsid w:val="5B9F310E"/>
+    <w:multiLevelType w:val="multilevel"/>
+    <w:tmpl w:val="5B9F310E"/>
+    <w:lvl w:ilvl="0" w:tentative="1">
+      <w:start w:val="1"/>
+      <w:numFmt w:val="bullet"/>
+      <w:lvlText w:val=""/>
+      <w:lvlJc w:val="left"/>
+      <w:pPr>
+        <w:tabs>
+          <w:tab w:val="left" w:pos="708"/>
+        </w:tabs>
+        <w:ind w:left="720" w:hanging="360"/>
+      </w:pPr>
+      <w:rPr>
+        <w:rFonts w:hint="default" w:ascii="Wingdings" w:hAnsi="Wingdings" w:cs="Wingdings"/>
+        <w:b/>
+        <w:sz w:val="16"/>
+      </w:rPr>
+    </w:lvl>
+    <w:lvl w:ilvl="1" w:tentative="1">
+      <w:start w:val="1"/>
+      <w:numFmt w:val="decimal"/>
+      <w:lvlText w:val="%2"/>
+      <w:lvlJc w:val="left"/>
+      <w:pPr>
+        <w:ind w:left="1080" w:hanging="360"/>
+      </w:pPr>
+      <w:rPr>
+        <w:rFonts w:cs="Courier New"/>
+        <w:sz w:val="20"/>
+      </w:rPr>
+    </w:lvl>
+    <w:lvl w:ilvl="2" w:tentative="1">
+      <w:start w:val="1"/>
+      <w:numFmt w:val="decimal"/>
+      <w:lvlText w:val="%2.%3"/>
+      <w:lvlJc w:val="left"/>
+      <w:pPr>
+        <w:ind w:left="1440" w:hanging="360"/>
+      </w:pPr>
+      <w:rPr>
+        <w:rFonts w:cs="Wingdings"/>
+        <w:sz w:val="20"/>
+      </w:rPr>
     </w:lvl>
     <w:lvl w:ilvl="3" w:tentative="1">
       <w:start w:val="1"/>

</xml_diff>

<commit_message>
Added phone number symbol check, BIN/IIN symbol check, fixed template, post adres form
</commit_message>
<xml_diff>
--- a/templates/templateRahmet.docx
+++ b/templates/templateRahmet.docx
@@ -3042,6 +3042,12 @@
             <w:insideV w:val="single" w:color="00000A" w:sz="4" w:space="0"/>
           </w:tblBorders>
           <w:tblLayout w:type="fixed"/>
+          <w:tblCellMar>
+            <w:top w:w="55" w:type="dxa"/>
+            <w:left w:w="55" w:type="dxa"/>
+            <w:bottom w:w="55" w:type="dxa"/>
+            <w:right w:w="55" w:type="dxa"/>
+          </w:tblCellMar>
         </w:tblPrEx>
         <w:trPr>
           <w:trHeight w:val="5997" w:hRule="atLeast"/>
@@ -3505,7 +3511,31 @@
                 <w:szCs w:val="16"/>
                 <w:lang w:val="en-US" w:bidi="ar-SA"/>
               </w:rPr>
-              <w:t>${adressJur}</w:t>
+              <w:t>${adress</w:t>
+            </w:r>
+            <w:r>
+              <w:rPr>
+                <w:rFonts w:cs="Times New Roman"/>
+                <w:iCs/>
+                <w:color w:val="00000A"/>
+                <w:kern w:val="0"/>
+                <w:sz w:val="16"/>
+                <w:szCs w:val="16"/>
+                <w:lang w:val="en-US" w:bidi="ar-SA"/>
+              </w:rPr>
+              <w:t>Post</w:t>
+            </w:r>
+            <w:r>
+              <w:rPr>
+                <w:rFonts w:eastAsia="Times New Roman" w:cs="Times New Roman"/>
+                <w:iCs/>
+                <w:color w:val="00000A"/>
+                <w:kern w:val="0"/>
+                <w:sz w:val="16"/>
+                <w:szCs w:val="16"/>
+                <w:lang w:val="en-US" w:bidi="ar-SA"/>
+              </w:rPr>
+              <w:t>}</w:t>
             </w:r>
           </w:p>
           <w:p>
@@ -6500,6 +6530,12 @@
             <w:insideV w:val="single" w:color="000001" w:sz="6" w:space="0"/>
           </w:tblBorders>
           <w:tblLayout w:type="fixed"/>
+          <w:tblCellMar>
+            <w:top w:w="55" w:type="dxa"/>
+            <w:left w:w="44" w:type="dxa"/>
+            <w:bottom w:w="55" w:type="dxa"/>
+            <w:right w:w="55" w:type="dxa"/>
+          </w:tblCellMar>
         </w:tblPrEx>
         <w:trPr>
           <w:trHeight w:val="204" w:hRule="atLeast"/>
@@ -8101,7 +8137,22 @@
                 <w:szCs w:val="16"/>
                 <w:lang w:val="en-US" w:bidi="ar-SA"/>
               </w:rPr>
-              <w:t>${adressJur}</w:t>
+              <w:t>${adressPost</w:t>
+            </w:r>
+            <w:bookmarkStart w:id="15" w:name="_GoBack"/>
+            <w:bookmarkEnd w:id="15"/>
+            <w:r>
+              <w:rPr>
+                <w:rFonts w:cs="Times New Roman"/>
+                <w:i/>
+                <w:iCs/>
+                <w:color w:val="00000A"/>
+                <w:kern w:val="0"/>
+                <w:sz w:val="16"/>
+                <w:szCs w:val="16"/>
+                <w:lang w:val="en-US" w:bidi="ar-SA"/>
+              </w:rPr>
+              <w:t>}</w:t>
             </w:r>
           </w:p>
           <w:p>
@@ -9259,8 +9310,6 @@
                 <w:lang w:val="en-US" w:bidi="ar-SA"/>
               </w:rPr>
             </w:pPr>
-            <w:bookmarkStart w:id="15" w:name="_GoBack"/>
-            <w:bookmarkEnd w:id="15"/>
           </w:p>
           <w:p>
             <w:pPr>
@@ -9386,6 +9435,108 @@
 
 <file path=word/numbering.xml><?xml version="1.0" encoding="utf-8"?>
 <w:numbering xmlns:wpc="http://schemas.microsoft.com/office/word/2010/wordprocessingCanvas" xmlns:mc="http://schemas.openxmlformats.org/markup-compatibility/2006" xmlns:o="urn:schemas-microsoft-com:office:office" xmlns:r="http://schemas.openxmlformats.org/officeDocument/2006/relationships" xmlns:m="http://schemas.openxmlformats.org/officeDocument/2006/math" xmlns:v="urn:schemas-microsoft-com:vml" xmlns:wp14="http://schemas.microsoft.com/office/word/2010/wordprocessingDrawing" xmlns:wp="http://schemas.openxmlformats.org/drawingml/2006/wordprocessingDrawing" xmlns:w10="urn:schemas-microsoft-com:office:word" xmlns:w="http://schemas.openxmlformats.org/wordprocessingml/2006/main" xmlns:w14="http://schemas.microsoft.com/office/word/2010/wordml" xmlns:wpg="http://schemas.microsoft.com/office/word/2010/wordprocessingGroup" xmlns:wpi="http://schemas.microsoft.com/office/word/2010/wordprocessingInk" xmlns:wne="http://schemas.microsoft.com/office/word/2006/wordml" xmlns:wps="http://schemas.microsoft.com/office/word/2010/wordprocessingShape" mc:Ignorable="w14 wp14">
+  <w:abstractNum w:abstractNumId="1537159438">
+    <w:nsid w:val="5B9F310E"/>
+    <w:multiLevelType w:val="multilevel"/>
+    <w:tmpl w:val="5B9F310E"/>
+    <w:lvl w:ilvl="0" w:tentative="1">
+      <w:start w:val="1"/>
+      <w:numFmt w:val="bullet"/>
+      <w:lvlText w:val=""/>
+      <w:lvlJc w:val="left"/>
+      <w:pPr>
+        <w:tabs>
+          <w:tab w:val="left" w:pos="708"/>
+        </w:tabs>
+        <w:ind w:left="720" w:hanging="360"/>
+      </w:pPr>
+      <w:rPr>
+        <w:rFonts w:hint="default" w:ascii="Wingdings" w:hAnsi="Wingdings" w:cs="Wingdings"/>
+        <w:b/>
+        <w:sz w:val="16"/>
+      </w:rPr>
+    </w:lvl>
+    <w:lvl w:ilvl="1" w:tentative="1">
+      <w:start w:val="1"/>
+      <w:numFmt w:val="decimal"/>
+      <w:lvlText w:val="%2"/>
+      <w:lvlJc w:val="left"/>
+      <w:pPr>
+        <w:ind w:left="1080" w:hanging="360"/>
+      </w:pPr>
+      <w:rPr>
+        <w:rFonts w:cs="Courier New"/>
+        <w:sz w:val="20"/>
+      </w:rPr>
+    </w:lvl>
+    <w:lvl w:ilvl="2" w:tentative="1">
+      <w:start w:val="1"/>
+      <w:numFmt w:val="decimal"/>
+      <w:lvlText w:val="%2.%3"/>
+      <w:lvlJc w:val="left"/>
+      <w:pPr>
+        <w:ind w:left="1440" w:hanging="360"/>
+      </w:pPr>
+      <w:rPr>
+        <w:rFonts w:cs="Wingdings"/>
+        <w:sz w:val="20"/>
+      </w:rPr>
+    </w:lvl>
+    <w:lvl w:ilvl="3" w:tentative="1">
+      <w:start w:val="1"/>
+      <w:numFmt w:val="decimal"/>
+      <w:lvlText w:val="%2.%3.%4"/>
+      <w:lvlJc w:val="left"/>
+      <w:pPr>
+        <w:ind w:left="1800" w:hanging="360"/>
+      </w:pPr>
+    </w:lvl>
+    <w:lvl w:ilvl="4" w:tentative="1">
+      <w:start w:val="1"/>
+      <w:numFmt w:val="decimal"/>
+      <w:lvlText w:val="%2.%3.%4.%5"/>
+      <w:lvlJc w:val="left"/>
+      <w:pPr>
+        <w:ind w:left="2160" w:hanging="360"/>
+      </w:pPr>
+    </w:lvl>
+    <w:lvl w:ilvl="5" w:tentative="1">
+      <w:start w:val="1"/>
+      <w:numFmt w:val="decimal"/>
+      <w:lvlText w:val="%2.%3.%4.%5.%6"/>
+      <w:lvlJc w:val="left"/>
+      <w:pPr>
+        <w:ind w:left="2520" w:hanging="360"/>
+      </w:pPr>
+    </w:lvl>
+    <w:lvl w:ilvl="6" w:tentative="1">
+      <w:start w:val="1"/>
+      <w:numFmt w:val="decimal"/>
+      <w:lvlText w:val="%2.%3.%4.%5.%6.%7"/>
+      <w:lvlJc w:val="left"/>
+      <w:pPr>
+        <w:ind w:left="2880" w:hanging="360"/>
+      </w:pPr>
+    </w:lvl>
+    <w:lvl w:ilvl="7" w:tentative="1">
+      <w:start w:val="1"/>
+      <w:numFmt w:val="decimal"/>
+      <w:lvlText w:val="%2.%3.%4.%5.%6.%7.%8"/>
+      <w:lvlJc w:val="left"/>
+      <w:pPr>
+        <w:ind w:left="3240" w:hanging="360"/>
+      </w:pPr>
+    </w:lvl>
+    <w:lvl w:ilvl="8" w:tentative="1">
+      <w:start w:val="1"/>
+      <w:numFmt w:val="decimal"/>
+      <w:lvlText w:val="%2.%3.%4.%5.%6.%7.%8.%9"/>
+      <w:lvlJc w:val="left"/>
+      <w:pPr>
+        <w:ind w:left="3600" w:hanging="360"/>
+      </w:pPr>
+    </w:lvl>
+  </w:abstractNum>
   <w:abstractNum w:abstractNumId="1537159427">
     <w:nsid w:val="5B9F3103"/>
     <w:multiLevelType w:val="multilevel"/>
@@ -9422,108 +9573,6 @@
       <w:pPr>
         <w:ind w:left="1440" w:hanging="360"/>
       </w:pPr>
-    </w:lvl>
-    <w:lvl w:ilvl="3" w:tentative="1">
-      <w:start w:val="1"/>
-      <w:numFmt w:val="decimal"/>
-      <w:lvlText w:val="%2.%3.%4"/>
-      <w:lvlJc w:val="left"/>
-      <w:pPr>
-        <w:ind w:left="1800" w:hanging="360"/>
-      </w:pPr>
-    </w:lvl>
-    <w:lvl w:ilvl="4" w:tentative="1">
-      <w:start w:val="1"/>
-      <w:numFmt w:val="decimal"/>
-      <w:lvlText w:val="%2.%3.%4.%5"/>
-      <w:lvlJc w:val="left"/>
-      <w:pPr>
-        <w:ind w:left="2160" w:hanging="360"/>
-      </w:pPr>
-    </w:lvl>
-    <w:lvl w:ilvl="5" w:tentative="1">
-      <w:start w:val="1"/>
-      <w:numFmt w:val="decimal"/>
-      <w:lvlText w:val="%2.%3.%4.%5.%6"/>
-      <w:lvlJc w:val="left"/>
-      <w:pPr>
-        <w:ind w:left="2520" w:hanging="360"/>
-      </w:pPr>
-    </w:lvl>
-    <w:lvl w:ilvl="6" w:tentative="1">
-      <w:start w:val="1"/>
-      <w:numFmt w:val="decimal"/>
-      <w:lvlText w:val="%2.%3.%4.%5.%6.%7"/>
-      <w:lvlJc w:val="left"/>
-      <w:pPr>
-        <w:ind w:left="2880" w:hanging="360"/>
-      </w:pPr>
-    </w:lvl>
-    <w:lvl w:ilvl="7" w:tentative="1">
-      <w:start w:val="1"/>
-      <w:numFmt w:val="decimal"/>
-      <w:lvlText w:val="%2.%3.%4.%5.%6.%7.%8"/>
-      <w:lvlJc w:val="left"/>
-      <w:pPr>
-        <w:ind w:left="3240" w:hanging="360"/>
-      </w:pPr>
-    </w:lvl>
-    <w:lvl w:ilvl="8" w:tentative="1">
-      <w:start w:val="1"/>
-      <w:numFmt w:val="decimal"/>
-      <w:lvlText w:val="%2.%3.%4.%5.%6.%7.%8.%9"/>
-      <w:lvlJc w:val="left"/>
-      <w:pPr>
-        <w:ind w:left="3600" w:hanging="360"/>
-      </w:pPr>
-    </w:lvl>
-  </w:abstractNum>
-  <w:abstractNum w:abstractNumId="1537159438">
-    <w:nsid w:val="5B9F310E"/>
-    <w:multiLevelType w:val="multilevel"/>
-    <w:tmpl w:val="5B9F310E"/>
-    <w:lvl w:ilvl="0" w:tentative="1">
-      <w:start w:val="1"/>
-      <w:numFmt w:val="bullet"/>
-      <w:lvlText w:val=""/>
-      <w:lvlJc w:val="left"/>
-      <w:pPr>
-        <w:tabs>
-          <w:tab w:val="left" w:pos="708"/>
-        </w:tabs>
-        <w:ind w:left="720" w:hanging="360"/>
-      </w:pPr>
-      <w:rPr>
-        <w:rFonts w:hint="default" w:ascii="Wingdings" w:hAnsi="Wingdings" w:cs="Wingdings"/>
-        <w:b/>
-        <w:sz w:val="16"/>
-      </w:rPr>
-    </w:lvl>
-    <w:lvl w:ilvl="1" w:tentative="1">
-      <w:start w:val="1"/>
-      <w:numFmt w:val="decimal"/>
-      <w:lvlText w:val="%2"/>
-      <w:lvlJc w:val="left"/>
-      <w:pPr>
-        <w:ind w:left="1080" w:hanging="360"/>
-      </w:pPr>
-      <w:rPr>
-        <w:rFonts w:cs="Courier New"/>
-        <w:sz w:val="20"/>
-      </w:rPr>
-    </w:lvl>
-    <w:lvl w:ilvl="2" w:tentative="1">
-      <w:start w:val="1"/>
-      <w:numFmt w:val="decimal"/>
-      <w:lvlText w:val="%2.%3"/>
-      <w:lvlJc w:val="left"/>
-      <w:pPr>
-        <w:ind w:left="1440" w:hanging="360"/>
-      </w:pPr>
-      <w:rPr>
-        <w:rFonts w:cs="Wingdings"/>
-        <w:sz w:val="20"/>
-      </w:rPr>
     </w:lvl>
     <w:lvl w:ilvl="3" w:tentative="1">
       <w:start w:val="1"/>

</xml_diff>